<commit_message>
site/model/script finalizado, inicio de slide e finalizando doc
</commit_message>
<xml_diff>
--- a/site/public/DOCS_SLIDES/Documentação WebDemon.docx
+++ b/site/public/DOCS_SLIDES/Documentação WebDemon.docx
@@ -417,7 +417,86 @@
           <w:szCs w:val="32"/>
         </w:rPr>
         <w:tab/>
-        <w:t>Meu objetivo com esta apresentação é conseguir levar para a banca todo o conhecimento que adquiri durante o semestre e falar de uma forma mais pessoal sobre minha pessoa.</w:t>
+      </w:r>
+      <w:r>
+        <w:rPr>
+          <w:rFonts w:ascii="Times New Roman" w:hAnsi="Times New Roman" w:cs="Times New Roman"/>
+          <w:sz w:val="32"/>
+          <w:szCs w:val="32"/>
+        </w:rPr>
+        <w:t>O</w:t>
+      </w:r>
+      <w:r>
+        <w:rPr>
+          <w:rFonts w:ascii="Times New Roman" w:hAnsi="Times New Roman" w:cs="Times New Roman"/>
+          <w:sz w:val="32"/>
+          <w:szCs w:val="32"/>
+        </w:rPr>
+        <w:t xml:space="preserve"> objetivo</w:t>
+      </w:r>
+      <w:r>
+        <w:rPr>
+          <w:rFonts w:ascii="Times New Roman" w:hAnsi="Times New Roman" w:cs="Times New Roman"/>
+          <w:sz w:val="32"/>
+          <w:szCs w:val="32"/>
+        </w:rPr>
+        <w:t xml:space="preserve"> desta</w:t>
+      </w:r>
+      <w:r>
+        <w:rPr>
+          <w:rFonts w:ascii="Times New Roman" w:hAnsi="Times New Roman" w:cs="Times New Roman"/>
+          <w:sz w:val="32"/>
+          <w:szCs w:val="32"/>
+        </w:rPr>
+        <w:t xml:space="preserve"> apresentação é conseguir levar para a banca todo o conhecimento que</w:t>
+      </w:r>
+      <w:r>
+        <w:rPr>
+          <w:rFonts w:ascii="Times New Roman" w:hAnsi="Times New Roman" w:cs="Times New Roman"/>
+          <w:sz w:val="32"/>
+          <w:szCs w:val="32"/>
+        </w:rPr>
+        <w:t xml:space="preserve"> Matheus</w:t>
+      </w:r>
+      <w:r>
+        <w:rPr>
+          <w:rFonts w:ascii="Times New Roman" w:hAnsi="Times New Roman" w:cs="Times New Roman"/>
+          <w:sz w:val="32"/>
+          <w:szCs w:val="32"/>
+        </w:rPr>
+        <w:t xml:space="preserve"> adquiri</w:t>
+      </w:r>
+      <w:r>
+        <w:rPr>
+          <w:rFonts w:ascii="Times New Roman" w:hAnsi="Times New Roman" w:cs="Times New Roman"/>
+          <w:sz w:val="32"/>
+          <w:szCs w:val="32"/>
+        </w:rPr>
+        <w:t>u</w:t>
+      </w:r>
+      <w:r>
+        <w:rPr>
+          <w:rFonts w:ascii="Times New Roman" w:hAnsi="Times New Roman" w:cs="Times New Roman"/>
+          <w:sz w:val="32"/>
+          <w:szCs w:val="32"/>
+        </w:rPr>
+        <w:t xml:space="preserve"> durante o semestre e falar de uma forma mais pessoal sobre </w:t>
+      </w:r>
+      <w:r>
+        <w:rPr>
+          <w:rFonts w:ascii="Times New Roman" w:hAnsi="Times New Roman" w:cs="Times New Roman"/>
+          <w:sz w:val="32"/>
+          <w:szCs w:val="32"/>
+        </w:rPr>
+        <w:t>o mesmo</w:t>
+      </w:r>
+      <w:r>
+        <w:rPr>
+          <w:rFonts w:ascii="Times New Roman" w:hAnsi="Times New Roman" w:cs="Times New Roman"/>
+          <w:sz w:val="32"/>
+          <w:szCs w:val="32"/>
+        </w:rPr>
+        <w:t>.</w:t>
       </w:r>
     </w:p>
     <w:p>
@@ -489,7 +568,55 @@
           <w:sz w:val="32"/>
           <w:szCs w:val="32"/>
         </w:rPr>
-        <w:t>”. Este mangá em específico foi escolhido pelo fato de eu me enxergar muito no personagem principal da história, no caso Asta. Acredito que ele seja um personagem extremamente encorajador e que passe uma sensação de segurança, desejo me tornar alguém tão resiliente quanto o personagem</w:t>
+        <w:t xml:space="preserve">”. Este mangá em específico foi escolhido </w:t>
+      </w:r>
+      <w:r>
+        <w:rPr>
+          <w:rFonts w:ascii="Times New Roman" w:hAnsi="Times New Roman" w:cs="Times New Roman"/>
+          <w:sz w:val="32"/>
+          <w:szCs w:val="32"/>
+        </w:rPr>
+        <w:t xml:space="preserve">por Matheus se </w:t>
+      </w:r>
+      <w:r>
+        <w:rPr>
+          <w:rFonts w:ascii="Times New Roman" w:hAnsi="Times New Roman" w:cs="Times New Roman"/>
+          <w:sz w:val="32"/>
+          <w:szCs w:val="32"/>
+        </w:rPr>
+        <w:t>enxergar muito no personagem principal da história, no caso Asta.</w:t>
+      </w:r>
+      <w:r>
+        <w:rPr>
+          <w:rFonts w:ascii="Times New Roman" w:hAnsi="Times New Roman" w:cs="Times New Roman"/>
+          <w:sz w:val="32"/>
+          <w:szCs w:val="32"/>
+        </w:rPr>
+        <w:t xml:space="preserve"> Matheus acredita</w:t>
+      </w:r>
+      <w:r>
+        <w:rPr>
+          <w:rFonts w:ascii="Times New Roman" w:hAnsi="Times New Roman" w:cs="Times New Roman"/>
+          <w:sz w:val="32"/>
+          <w:szCs w:val="32"/>
+        </w:rPr>
+        <w:t xml:space="preserve"> que ele seja um personagem extremamente encorajador e que passe uma sensação de segurança, </w:t>
+      </w:r>
+      <w:r>
+        <w:rPr>
+          <w:rFonts w:ascii="Times New Roman" w:hAnsi="Times New Roman" w:cs="Times New Roman"/>
+          <w:sz w:val="32"/>
+          <w:szCs w:val="32"/>
+        </w:rPr>
+        <w:t>o seu desejo é poder se</w:t>
+      </w:r>
+      <w:r>
+        <w:rPr>
+          <w:rFonts w:ascii="Times New Roman" w:hAnsi="Times New Roman" w:cs="Times New Roman"/>
+          <w:sz w:val="32"/>
+          <w:szCs w:val="32"/>
+        </w:rPr>
+        <w:t xml:space="preserve"> tornar alguém tão resiliente quanto o personagem</w:t>
       </w:r>
       <w:r>
         <w:rPr>
@@ -576,7 +703,47 @@
           <w:sz w:val="32"/>
           <w:szCs w:val="32"/>
         </w:rPr>
-        <w:t>relevantes sobre minha personalidade e conhecimento.</w:t>
+        <w:t>relevantes sobre</w:t>
+      </w:r>
+      <w:r>
+        <w:rPr>
+          <w:rFonts w:ascii="Times New Roman" w:hAnsi="Times New Roman" w:cs="Times New Roman"/>
+          <w:sz w:val="32"/>
+          <w:szCs w:val="32"/>
+        </w:rPr>
+        <w:t xml:space="preserve"> a</w:t>
+      </w:r>
+      <w:r>
+        <w:rPr>
+          <w:rFonts w:ascii="Times New Roman" w:hAnsi="Times New Roman" w:cs="Times New Roman"/>
+          <w:sz w:val="32"/>
+          <w:szCs w:val="32"/>
+        </w:rPr>
+        <w:t xml:space="preserve"> personalidade e conhecimento</w:t>
+      </w:r>
+      <w:r>
+        <w:rPr>
+          <w:rFonts w:ascii="Times New Roman" w:hAnsi="Times New Roman" w:cs="Times New Roman"/>
+          <w:sz w:val="32"/>
+          <w:szCs w:val="32"/>
+        </w:rPr>
+        <w:t xml:space="preserve"> do desenvolvedor deste projeto</w:t>
+      </w:r>
+      <w:r>
+        <w:rPr>
+          <w:rFonts w:ascii="Times New Roman" w:hAnsi="Times New Roman" w:cs="Times New Roman"/>
+          <w:sz w:val="32"/>
+          <w:szCs w:val="32"/>
+        </w:rPr>
+        <w:t xml:space="preserve"> além de contar a história do personagem escolhido</w:t>
+      </w:r>
+      <w:r>
+        <w:rPr>
+          <w:rFonts w:ascii="Times New Roman" w:hAnsi="Times New Roman" w:cs="Times New Roman"/>
+          <w:sz w:val="32"/>
+          <w:szCs w:val="32"/>
+        </w:rPr>
+        <w:t>.</w:t>
       </w:r>
     </w:p>
     <w:p>
@@ -626,6 +793,7 @@
           <w:sz w:val="32"/>
           <w:szCs w:val="32"/>
         </w:rPr>
+        <w:lastRenderedPageBreak/>
         <w:t>Estrutura do site (HTML);</w:t>
       </w:r>
     </w:p>
@@ -670,8 +838,7 @@
           <w:sz w:val="32"/>
           <w:szCs w:val="32"/>
         </w:rPr>
-        <w:lastRenderedPageBreak/>
-        <w:t>Realização de login;</w:t>
+        <w:t>Página inicial;</w:t>
       </w:r>
     </w:p>
     <w:p>
@@ -693,7 +860,7 @@
           <w:sz w:val="32"/>
           <w:szCs w:val="32"/>
         </w:rPr>
-        <w:t>Realização de cadastro;</w:t>
+        <w:t>Página de votação;</w:t>
       </w:r>
     </w:p>
     <w:p>
@@ -737,7 +904,7 @@
           <w:sz w:val="32"/>
           <w:szCs w:val="32"/>
         </w:rPr>
-        <w:t>Métricas e gráficos;</w:t>
+        <w:t>Página para métricas;</w:t>
       </w:r>
     </w:p>
     <w:p>
@@ -759,7 +926,7 @@
           <w:sz w:val="32"/>
           <w:szCs w:val="32"/>
         </w:rPr>
-        <w:t>Área de sobre;</w:t>
+        <w:t>Métricas;</w:t>
       </w:r>
     </w:p>
     <w:p>
@@ -781,7 +948,37 @@
           <w:sz w:val="32"/>
           <w:szCs w:val="32"/>
         </w:rPr>
-        <w:t>Área de Valores;</w:t>
+        <w:t>Área de sobre;</w:t>
+      </w:r>
+    </w:p>
+    <w:p>
+      <w:pPr>
+        <w:pStyle w:val="PargrafodaLista"/>
+        <w:numPr>
+          <w:ilvl w:val="0"/>
+          <w:numId w:val="1"/>
+        </w:numPr>
+        <w:rPr>
+          <w:rFonts w:ascii="Times New Roman" w:hAnsi="Times New Roman" w:cs="Times New Roman"/>
+          <w:sz w:val="32"/>
+          <w:szCs w:val="32"/>
+        </w:rPr>
+      </w:pPr>
+      <w:r>
+        <w:rPr>
+          <w:rFonts w:ascii="Times New Roman" w:hAnsi="Times New Roman" w:cs="Times New Roman"/>
+          <w:sz w:val="32"/>
+          <w:szCs w:val="32"/>
+        </w:rPr>
+        <w:t>Área de Valores</w:t>
+      </w:r>
+      <w:r>
+        <w:rPr>
+          <w:rFonts w:ascii="Times New Roman" w:hAnsi="Times New Roman" w:cs="Times New Roman"/>
+          <w:sz w:val="32"/>
+          <w:szCs w:val="32"/>
+        </w:rPr>
+        <w:t>.</w:t>
       </w:r>
     </w:p>
     <w:p>

</xml_diff>